<commit_message>
finishing edits and build for big data chapter
</commit_message>
<xml_diff>
--- a/publications/bigdata_ethnography_2016/whole_number_in_parts.docx
+++ b/publications/bigdata_ethnography_2016/whole_number_in_parts.docx
@@ -53,7 +53,7 @@
         <w:pStyle w:val="Date"/>
       </w:pPr>
       <w:r>
-        <w:t xml:space="preserve">27</w:t>
+        <w:t xml:space="preserve">28</w:t>
       </w:r>
       <w:r>
         <w:t xml:space="preserve"> </w:t>
@@ -435,16 +435,7 @@
         <w:t xml:space="preserve"> </w:t>
       </w:r>
       <w:r>
-        <w:t xml:space="preserve">(</w:t>
-      </w:r>
-      <w:r>
-        <w:rPr>
-          <w:b/>
-        </w:rPr>
-        <w:t xml:space="preserve">???</w:t>
-      </w:r>
-      <w:r>
-        <w:t xml:space="preserve">)</w:t>
+        <w:t xml:space="preserve">(Straube 2016)</w:t>
       </w:r>
       <w:r>
         <w:t xml:space="preserve">. Github, started in in 2007, epitomises and has indeed been central -- as the suffix 'hub' suggests -- to a mass of configurational events associated with the development of big data practices in association with large technical ensembles. Like many social media platforms, Github has grown tremendously in the last ten years to around 55 million software projects (March 2017; the current total of the 29 million that I focus on). Its growth flows from a variety of processes that are difficult to summarise or classify partly because the actors, topics or domains of coding are diverse, and partly because much of what flows through Github is both technically and socially 'innovative' in the sense that Bruno Latour uses the term: '"innovative" means that we do not know the number of actors involved in advance'</w:t>
@@ -2441,7 +2432,7 @@
         <w:rPr>
           <w:rStyle w:val="VerbatimChar"/>
         </w:rPr>
-        <w:t xml:space="preserve">## [1] "[\n  {\n    \"id\": \"5767895275\",\n    \"type\": \"CreateEvent\",\n    \"actor\": {\n      \"id\": 5982244,\n      \"login\": \"ppttnn\",\n      \"display_login\": \"ppttnn\",\n      \"gravatar_id\": \"\",\n      \"url\": \"https://api.github.com/users/ppttnn\",\n      \"avatar_url\": \"https://avatars.githubusercontent.com/u/5982244?\"\n    },\n    \"repo\": {\n      \"id\": 89589432,\n      \"name\": \"ppttnn/-universal-xx-mobx\",\n      \"url\": \"https://api.github.com/repos/ppttnn/-universal-xx-mobx\"\n    },\n    \"payload\": {\n      \"ref\": null,\n      \"ref_type\": \"repository\",\n      \"master_branch\": \"master\",\n      \"description\": null,\n      \"pusher_type\": \"user\"\n    },\n    \"public\": true,\n    \"created_at\": \"2017-04-27T11:18:54Z\"\n  },\n  {\n    \"id\": \"5767895264\",\n    \"type\": \"PullRequestReviewCommentEvent\",\n    \"actor\": {\n      \"id\": 5078402,\n      \"login\": \"piotrgrundas\",\n      \"display_login\": \"piotrgrundas\",\n      \"gravatar_id\": \"\",\n      \"url\": \"https://api.github.com/users/piotrgrundas\",\n      \"avatar_url\": \"https://avatars.githubusercontent.com/u/5078402?\"\n    },\n    \"repo\": {\n      \"id\": 87176066,\n      \"name\": \"speedy93/presence-"</w:t>
+        <w:t xml:space="preserve">## [1] "[\n  {\n    \"id\": \"5774962987\",\n    \"type\": \"IssueCommentEvent\",\n    \"actor\": {\n      \"id\": 719827,\n      \"login\": \"fmueller\",\n      \"display_login\": \"fmueller\",\n      \"gravatar_id\": \"\",\n      \"url\": \"https://api.github.com/users/fmueller\",\n      \"avatar_url\": \"https://avatars.githubusercontent.com/u/719827?\"\n    },\n    \"repo\": {\n      \"id\": 76853145,\n      \"name\": \"zalando-incubator/zally\",\n      \"url\": \"https://api.github.com/repos/zalando-incubator/zally\"\n    },\n    \"payload\": {\n      \"action\": \"created\",\n      \"issue\": {\n        \"url\": \"https://api.github.com/repos/zalando-incubator/zally/issues/309\",\n        \"repository_url\": \"https://api.github.com/repos/zalando-incubator/zally\",\n        \"labels_url\": \"https://api.github.com/repos/zalando-incubator/zally/issues/309/labels{/name}\",\n        \"comments_url\": \"https://api.github.com/repos/zalando-incubator/zally/issues/309/comments\",\n        \"events_url\": \"https://api.github.com/repos/zalando-incubator/zally/issues/309/events\",\n        \"html_url\": \"https://github.com/zalando-incubator/zally/pull/309\",\n        \"id\": 224909677,\n        "</w:t>
       </w:r>
     </w:p>
     <w:p>
@@ -2788,7 +2779,7 @@
           <wp:inline>
             <wp:extent cx="5334000" cy="3146322"/>
             <wp:effectExtent b="0" l="0" r="0" t="0"/>
-            <wp:docPr descr="The Open Source Report Card" title="" id="1" name="Picture"/>
+            <wp:docPr descr="Figure 1 The Open Source Report Card" id="1" name="Picture"/>
             <a:graphic>
               <a:graphicData uri="http://schemas.openxmlformats.org/drawingml/2006/picture">
                 <pic:pic>
@@ -2831,7 +2822,7 @@
         <w:pStyle w:val="ImageCaption"/>
       </w:pPr>
       <w:r>
-        <w:t xml:space="preserve">The Open Source Report Card</w:t>
+        <w:t xml:space="preserve">Figure 1 The Open Source Report Card</w:t>
       </w:r>
     </w:p>
     <w:p>
@@ -2882,7 +2873,16 @@
         <w:t xml:space="preserve">(Foreman-Mackay 2014)</w:t>
       </w:r>
       <w:r>
-        <w:t xml:space="preserve">, is a prize-winning use of the timeline data (see Figure @ref(fig:osrc)). It ingests all the data from the Githubarchive, counting what developers do, when they do it, and using what programming languages. With this data stored, it then builds a predictive model that allows it to both profile a given Github user in terms of the mixture of programming language they use, and to predict who that Github user might be similar to. Here the mass of events in the Github timeline are brought to bear on finding similarities between people, producing numbers and score to suggest similarities in coding work. Similarly, in response to the Github Data Challenge in 2012, people looked in the timeline data for feelings or 'sentiments' associated with different programming languages. Feelings associated with coding were mined by counting emotional words present in comments accompanying the Github events</w:t>
+        <w:t xml:space="preserve">, is a prize-winning use of the timeline data (see Figure</w:t>
+      </w:r>
+      <w:r>
+        <w:t xml:space="preserve"> </w:t>
+      </w:r>
+      <w:r>
+        <w:t xml:space="preserve">1</w:t>
+      </w:r>
+      <w:r>
+        <w:t xml:space="preserve">). It ingests all the data from the Githubarchive, counting what developers do, when they do it, and using what programming languages. With this data stored, it then builds a predictive model that allows it to both profile a given Github user in terms of the mixture of programming language they use, and to predict who that Github user might be similar to. Here the mass of events in the Github timeline are brought to bear on finding similarities between people, producing numbers and score to suggest similarities in coding work. Similarly, in response to the Github Data Challenge in 2012, people looked in the timeline data for feelings or 'sentiments' associated with different programming languages. Feelings associated with coding were mined by counting emotional words present in comments accompanying the Github events</w:t>
       </w:r>
       <w:r>
         <w:t xml:space="preserve"> </w:t>
@@ -2975,7 +2975,7 @@
           <wp:inline>
             <wp:extent cx="5334000" cy="2998910"/>
             <wp:effectExtent b="0" l="0" r="0" t="0"/>
-            <wp:docPr descr="Octoboard: a Github dashboard" title="" id="1" name="Picture"/>
+            <wp:docPr descr="Figure 2 Octoboard: a Github dashboard" id="1" name="Picture"/>
             <a:graphic>
               <a:graphicData uri="http://schemas.openxmlformats.org/drawingml/2006/picture">
                 <pic:pic>
@@ -3018,7 +3018,7 @@
         <w:pStyle w:val="ImageCaption"/>
       </w:pPr>
       <w:r>
-        <w:t xml:space="preserve">Octoboard: a Github dashboard</w:t>
+        <w:t xml:space="preserve">Figure 2 Octoboard: a Github dashboard</w:t>
       </w:r>
     </w:p>
     <w:p>
@@ -3073,7 +3073,16 @@
         <w:t xml:space="preserve"> </w:t>
       </w:r>
       <w:r>
-        <w:t xml:space="preserve">(see Figure @ref(fig:octoboard)). Logistic narratives ornament the capital numbers with a range of peripheral live enumerations that point to the productive flow of actions on Github. They do this in the form of summaries of daily activity in major categories on Github – how many new repositories, how many issues, how repositories have been 'open sourced' today. Like many other dashboards associated with social media analytics,</w:t>
+        <w:t xml:space="preserve">(see Figure</w:t>
+      </w:r>
+      <w:r>
+        <w:t xml:space="preserve"> </w:t>
+      </w:r>
+      <w:r>
+        <w:t xml:space="preserve">2</w:t>
+      </w:r>
+      <w:r>
+        <w:t xml:space="preserve">). Logistic narratives ornament the capital numbers with a range of peripheral live enumerations that point to the productive flow of actions on Github. They do this in the form of summaries of daily activity in major categories on Github – how many new repositories, how many issues, how repositories have been 'open sourced' today. Like many other dashboards associated with social media analytics,</w:t>
       </w:r>
       <w:r>
         <w:t xml:space="preserve"> </w:t>
@@ -3409,6 +3418,17 @@
           <w:rStyle w:val="NormalTok"/>
         </w:rPr>
         <w:t xml:space="preserve">query1)</w:t>
+      </w:r>
+    </w:p>
+    <w:p>
+      <w:pPr>
+        <w:pStyle w:val="SourceCode"/>
+      </w:pPr>
+      <w:r>
+        <w:rPr>
+          <w:rStyle w:val="VerbatimChar"/>
+        </w:rPr>
+        <w:t xml:space="preserve">## Auto-refreshing stale OAuth token.</w:t>
       </w:r>
     </w:p>
     <w:p>
@@ -3442,7 +3462,7 @@
           <wp:inline>
             <wp:extent cx="3810000" cy="2540000"/>
             <wp:effectExtent b="0" l="0" r="0" t="0"/>
-            <wp:docPr descr="Events associated with repositories" title="" id="1" name="Picture"/>
+            <wp:docPr descr="(#fig:power_time)Events associated with repositories" id="1" name="Picture"/>
             <a:graphic>
               <a:graphicData uri="http://schemas.openxmlformats.org/drawingml/2006/picture">
                 <pic:pic>
@@ -3485,7 +3505,7 @@
         <w:pStyle w:val="ImageCaption"/>
       </w:pPr>
       <w:r>
-        <w:t xml:space="preserve">Events associated with repositories</w:t>
+        <w:t xml:space="preserve">(#fig:power_time)Events associated with repositories</w:t>
       </w:r>
     </w:p>
     <w:p>
@@ -3534,16 +3554,7 @@
         <w:t xml:space="preserve"> </w:t>
       </w:r>
       <w:r>
-        <w:t xml:space="preserve">(</w:t>
-      </w:r>
-      <w:r>
-        <w:rPr>
-          <w:b/>
-        </w:rPr>
-        <w:t xml:space="preserve">???</w:t>
-      </w:r>
-      <w:r>
-        <w:t xml:space="preserve">; Anderson 2009)</w:t>
+        <w:t xml:space="preserve">(Brynjolfsson, Hu, and Smith 2006; Anderson 2009)</w:t>
       </w:r>
       <w:r>
         <w:t xml:space="preserve">.) Rather than the long tail of coding, a scale-free network of code-hubs on Github (itself a hub in networks of code-related infrastructure), or even simply waste, noise or something to be discarded, we might trace the working of associative processes through highly skewed distribution of events.</w:t>
@@ -3555,84 +3566,6 @@
       </w:pPr>
       <w:r>
         <w:t xml:space="preserve">I can only give a brief indication of some prototyping experiments. For instance, counting just the unique names of repositories in the timeline data, counting how often and when they appear as event in the data stream begins to suggest something about the composition of the capital number of repositories. Almost two thirds of the repositories in Github inject only one or two events into the timeline data stream ever. This means that 20 million of the 30 million repositories are just flashes in the timeline data appearing as one or two events.</w:t>
-      </w:r>
-    </w:p>
-    <w:p>
-      <w:pPr>
-        <w:pStyle w:val="SourceCode"/>
-      </w:pPr>
-      <w:r>
-        <w:rPr>
-          <w:rStyle w:val="VerbatimChar"/>
-        </w:rPr>
-        <w:t xml:space="preserve">## </w:t>
-      </w:r>
-      <w:r>
-        <w:br w:type="textWrapping"/>
-      </w:r>
-      <w:r>
-        <w:rPr>
-          <w:rStyle w:val="VerbatimChar"/>
-        </w:rPr>
-        <w:t xml:space="preserve">## Attaching package: 'dplyr'</w:t>
-      </w:r>
-    </w:p>
-    <w:p>
-      <w:pPr>
-        <w:pStyle w:val="SourceCode"/>
-      </w:pPr>
-      <w:r>
-        <w:rPr>
-          <w:rStyle w:val="VerbatimChar"/>
-        </w:rPr>
-        <w:t xml:space="preserve">## The following objects are masked from 'package:stats':</w:t>
-      </w:r>
-      <w:r>
-        <w:br w:type="textWrapping"/>
-      </w:r>
-      <w:r>
-        <w:rPr>
-          <w:rStyle w:val="VerbatimChar"/>
-        </w:rPr>
-        <w:t xml:space="preserve">## </w:t>
-      </w:r>
-      <w:r>
-        <w:br w:type="textWrapping"/>
-      </w:r>
-      <w:r>
-        <w:rPr>
-          <w:rStyle w:val="VerbatimChar"/>
-        </w:rPr>
-        <w:t xml:space="preserve">##     filter, lag</w:t>
-      </w:r>
-    </w:p>
-    <w:p>
-      <w:pPr>
-        <w:pStyle w:val="SourceCode"/>
-      </w:pPr>
-      <w:r>
-        <w:rPr>
-          <w:rStyle w:val="VerbatimChar"/>
-        </w:rPr>
-        <w:t xml:space="preserve">## The following objects are masked from 'package:base':</w:t>
-      </w:r>
-      <w:r>
-        <w:br w:type="textWrapping"/>
-      </w:r>
-      <w:r>
-        <w:rPr>
-          <w:rStyle w:val="VerbatimChar"/>
-        </w:rPr>
-        <w:t xml:space="preserve">## </w:t>
-      </w:r>
-      <w:r>
-        <w:br w:type="textWrapping"/>
-      </w:r>
-      <w:r>
-        <w:rPr>
-          <w:rStyle w:val="VerbatimChar"/>
-        </w:rPr>
-        <w:t xml:space="preserve">##     intersect, setdiff, setequal, union</w:t>
       </w:r>
     </w:p>
     <w:p>
@@ -3644,7 +3577,7 @@
           <wp:inline>
             <wp:extent cx="4620126" cy="3696101"/>
             <wp:effectExtent b="0" l="0" r="0" t="0"/>
-            <wp:docPr descr="Event counts on Github 2011-2015" title="" id="1" name="Picture"/>
+            <wp:docPr descr="(#fig:event_count)Event counts on Github 2011-2015" id="1" name="Picture"/>
             <a:graphic>
               <a:graphicData uri="http://schemas.openxmlformats.org/drawingml/2006/picture">
                 <pic:pic>
@@ -3687,7 +3620,7 @@
         <w:pStyle w:val="ImageCaption"/>
       </w:pPr>
       <w:r>
-        <w:t xml:space="preserve">Event counts on Github 2011-2015</w:t>
+        <w:t xml:space="preserve">(#fig:event_count)Event counts on Github 2011-2015</w:t>
       </w:r>
     </w:p>
     <w:p>
@@ -3777,52 +3710,34 @@
         <w:rPr>
           <w:rStyle w:val="VerbatimChar"/>
         </w:rPr>
-        <w:t xml:space="preserve">Retrieving data:  2.7s</w:t>
-      </w:r>
-      <w:r>
-        <w:br w:type="textWrapping"/>
-      </w:r>
-      <w:r>
-        <w:rPr>
-          <w:rStyle w:val="VerbatimChar"/>
-        </w:rPr>
-        <w:t xml:space="preserve">Retrieving data:  3.8s</w:t>
-      </w:r>
-      <w:r>
-        <w:br w:type="textWrapping"/>
-      </w:r>
-      <w:r>
-        <w:rPr>
-          <w:rStyle w:val="VerbatimChar"/>
-        </w:rPr>
-        <w:t xml:space="preserve">Retrieving data:  5.0s</w:t>
-      </w:r>
-      <w:r>
-        <w:br w:type="textWrapping"/>
-      </w:r>
-      <w:r>
-        <w:rPr>
-          <w:rStyle w:val="VerbatimChar"/>
-        </w:rPr>
-        <w:t xml:space="preserve">Retrieving data:  6.2s</w:t>
-      </w:r>
-      <w:r>
-        <w:br w:type="textWrapping"/>
-      </w:r>
-      <w:r>
-        <w:rPr>
-          <w:rStyle w:val="VerbatimChar"/>
-        </w:rPr>
-        <w:t xml:space="preserve">Retrieving data:  7.4s</w:t>
-      </w:r>
-      <w:r>
-        <w:br w:type="textWrapping"/>
-      </w:r>
-      <w:r>
-        <w:rPr>
-          <w:rStyle w:val="VerbatimChar"/>
-        </w:rPr>
-        <w:t xml:space="preserve">Retrieving data:  8.6s</w:t>
+        <w:t xml:space="preserve">Retrieving data:  2.1s</w:t>
+      </w:r>
+      <w:r>
+        <w:br w:type="textWrapping"/>
+      </w:r>
+      <w:r>
+        <w:rPr>
+          <w:rStyle w:val="VerbatimChar"/>
+        </w:rPr>
+        <w:t xml:space="preserve">Retrieving data:  4.0s</w:t>
+      </w:r>
+      <w:r>
+        <w:br w:type="textWrapping"/>
+      </w:r>
+      <w:r>
+        <w:rPr>
+          <w:rStyle w:val="VerbatimChar"/>
+        </w:rPr>
+        <w:t xml:space="preserve">Retrieving data:  5.9s</w:t>
+      </w:r>
+      <w:r>
+        <w:br w:type="textWrapping"/>
+      </w:r>
+      <w:r>
+        <w:rPr>
+          <w:rStyle w:val="VerbatimChar"/>
+        </w:rPr>
+        <w:t xml:space="preserve">Retrieving data:  7.8s</w:t>
       </w:r>
       <w:r>
         <w:br w:type="textWrapping"/>
@@ -3840,124 +3755,79 @@
         <w:rPr>
           <w:rStyle w:val="VerbatimChar"/>
         </w:rPr>
-        <w:t xml:space="preserve">Retrieving data: 10.9s</w:t>
-      </w:r>
-      <w:r>
-        <w:br w:type="textWrapping"/>
-      </w:r>
-      <w:r>
-        <w:rPr>
-          <w:rStyle w:val="VerbatimChar"/>
-        </w:rPr>
-        <w:t xml:space="preserve">Retrieving data: 12.0s</w:t>
-      </w:r>
-      <w:r>
-        <w:br w:type="textWrapping"/>
-      </w:r>
-      <w:r>
-        <w:rPr>
-          <w:rStyle w:val="VerbatimChar"/>
-        </w:rPr>
-        <w:t xml:space="preserve">Retrieving data: 13.0s</w:t>
-      </w:r>
-      <w:r>
-        <w:br w:type="textWrapping"/>
-      </w:r>
-      <w:r>
-        <w:rPr>
-          <w:rStyle w:val="VerbatimChar"/>
-        </w:rPr>
-        <w:t xml:space="preserve">Retrieving data: 14.5s</w:t>
-      </w:r>
-      <w:r>
-        <w:br w:type="textWrapping"/>
-      </w:r>
-      <w:r>
-        <w:rPr>
-          <w:rStyle w:val="VerbatimChar"/>
-        </w:rPr>
-        <w:t xml:space="preserve">Retrieving data: 15.6s</w:t>
-      </w:r>
-      <w:r>
-        <w:br w:type="textWrapping"/>
-      </w:r>
-      <w:r>
-        <w:rPr>
-          <w:rStyle w:val="VerbatimChar"/>
-        </w:rPr>
-        <w:t xml:space="preserve">Retrieving data: 16.8s</w:t>
-      </w:r>
-      <w:r>
-        <w:br w:type="textWrapping"/>
-      </w:r>
-      <w:r>
-        <w:rPr>
-          <w:rStyle w:val="VerbatimChar"/>
-        </w:rPr>
-        <w:t xml:space="preserve">Retrieving data: 18.2s</w:t>
-      </w:r>
-      <w:r>
-        <w:br w:type="textWrapping"/>
-      </w:r>
-      <w:r>
-        <w:rPr>
-          <w:rStyle w:val="VerbatimChar"/>
-        </w:rPr>
-        <w:t xml:space="preserve">Retrieving data: 19.4s</w:t>
-      </w:r>
-      <w:r>
-        <w:br w:type="textWrapping"/>
-      </w:r>
-      <w:r>
-        <w:rPr>
-          <w:rStyle w:val="VerbatimChar"/>
-        </w:rPr>
-        <w:t xml:space="preserve">Retrieving data: 20.7s</w:t>
-      </w:r>
-      <w:r>
-        <w:br w:type="textWrapping"/>
-      </w:r>
-      <w:r>
-        <w:rPr>
-          <w:rStyle w:val="VerbatimChar"/>
-        </w:rPr>
-        <w:t xml:space="preserve">Retrieving data: 22.0s</w:t>
-      </w:r>
-      <w:r>
-        <w:br w:type="textWrapping"/>
-      </w:r>
-      <w:r>
-        <w:rPr>
-          <w:rStyle w:val="VerbatimChar"/>
-        </w:rPr>
-        <w:t xml:space="preserve">Retrieving data: 23.2s</w:t>
-      </w:r>
-      <w:r>
-        <w:br w:type="textWrapping"/>
-      </w:r>
-      <w:r>
-        <w:rPr>
-          <w:rStyle w:val="VerbatimChar"/>
-        </w:rPr>
-        <w:t xml:space="preserve">Retrieving data: 24.5s</w:t>
-      </w:r>
-      <w:r>
-        <w:br w:type="textWrapping"/>
-      </w:r>
-      <w:r>
-        <w:rPr>
-          <w:rStyle w:val="VerbatimChar"/>
-        </w:rPr>
-        <w:t xml:space="preserve">Retrieving data: 25.7s</w:t>
-      </w:r>
-      <w:r>
-        <w:br w:type="textWrapping"/>
-      </w:r>
-      <w:r>
-        <w:rPr>
-          <w:rStyle w:val="VerbatimChar"/>
-        </w:rPr>
-        <w:t xml:space="preserve">Retrieving data: 26.9s</w:t>
+        <w:t xml:space="preserve">Retrieving data: 12.2s</w:t>
+      </w:r>
+      <w:r>
+        <w:br w:type="textWrapping"/>
+      </w:r>
+      <w:r>
+        <w:rPr>
+          <w:rStyle w:val="VerbatimChar"/>
+        </w:rPr>
+        <w:t xml:space="preserve">Retrieving data: 14.1s</w:t>
+      </w:r>
+      <w:r>
+        <w:br w:type="textWrapping"/>
+      </w:r>
+      <w:r>
+        <w:rPr>
+          <w:rStyle w:val="VerbatimChar"/>
+        </w:rPr>
+        <w:t xml:space="preserve">Retrieving data: 15.7s</w:t>
+      </w:r>
+      <w:r>
+        <w:br w:type="textWrapping"/>
+      </w:r>
+      <w:r>
+        <w:rPr>
+          <w:rStyle w:val="VerbatimChar"/>
+        </w:rPr>
+        <w:t xml:space="preserve">Retrieving data: 17.7s</w:t>
+      </w:r>
+      <w:r>
+        <w:br w:type="textWrapping"/>
+      </w:r>
+      <w:r>
+        <w:rPr>
+          <w:rStyle w:val="VerbatimChar"/>
+        </w:rPr>
+        <w:t xml:space="preserve">Retrieving data: 19.5s</w:t>
+      </w:r>
+      <w:r>
+        <w:br w:type="textWrapping"/>
+      </w:r>
+      <w:r>
+        <w:rPr>
+          <w:rStyle w:val="VerbatimChar"/>
+        </w:rPr>
+        <w:t xml:space="preserve">Retrieving data: 21.0s</w:t>
+      </w:r>
+      <w:r>
+        <w:br w:type="textWrapping"/>
+      </w:r>
+      <w:r>
+        <w:rPr>
+          <w:rStyle w:val="VerbatimChar"/>
+        </w:rPr>
+        <w:t xml:space="preserve">Retrieving data: 22.9s</w:t>
+      </w:r>
+      <w:r>
+        <w:br w:type="textWrapping"/>
+      </w:r>
+      <w:r>
+        <w:rPr>
+          <w:rStyle w:val="VerbatimChar"/>
+        </w:rPr>
+        <w:t xml:space="preserve">Retrieving data: 25.0s</w:t>
+      </w:r>
+      <w:r>
+        <w:br w:type="textWrapping"/>
+      </w:r>
+      <w:r>
+        <w:rPr>
+          <w:rStyle w:val="VerbatimChar"/>
+        </w:rPr>
+        <w:t xml:space="preserve">Retrieving data: 26.6s</w:t>
       </w:r>
       <w:r>
         <w:br w:type="textWrapping"/>
@@ -3975,223 +3845,151 @@
         <w:rPr>
           <w:rStyle w:val="VerbatimChar"/>
         </w:rPr>
-        <w:t xml:space="preserve">Retrieving data: 29.3s</w:t>
-      </w:r>
-      <w:r>
-        <w:br w:type="textWrapping"/>
-      </w:r>
-      <w:r>
-        <w:rPr>
-          <w:rStyle w:val="VerbatimChar"/>
-        </w:rPr>
-        <w:t xml:space="preserve">Retrieving data: 30.4s</w:t>
-      </w:r>
-      <w:r>
-        <w:br w:type="textWrapping"/>
-      </w:r>
-      <w:r>
-        <w:rPr>
-          <w:rStyle w:val="VerbatimChar"/>
-        </w:rPr>
-        <w:t xml:space="preserve">Retrieving data: 31.6s</w:t>
-      </w:r>
-      <w:r>
-        <w:br w:type="textWrapping"/>
-      </w:r>
-      <w:r>
-        <w:rPr>
-          <w:rStyle w:val="VerbatimChar"/>
-        </w:rPr>
-        <w:t xml:space="preserve">Retrieving data: 33.0s</w:t>
-      </w:r>
-      <w:r>
-        <w:br w:type="textWrapping"/>
-      </w:r>
-      <w:r>
-        <w:rPr>
-          <w:rStyle w:val="VerbatimChar"/>
-        </w:rPr>
-        <w:t xml:space="preserve">Retrieving data: 34.2s</w:t>
-      </w:r>
-      <w:r>
-        <w:br w:type="textWrapping"/>
-      </w:r>
-      <w:r>
-        <w:rPr>
-          <w:rStyle w:val="VerbatimChar"/>
-        </w:rPr>
-        <w:t xml:space="preserve">Retrieving data: 35.3s</w:t>
-      </w:r>
-      <w:r>
-        <w:br w:type="textWrapping"/>
-      </w:r>
-      <w:r>
-        <w:rPr>
-          <w:rStyle w:val="VerbatimChar"/>
-        </w:rPr>
-        <w:t xml:space="preserve">Retrieving data: 36.5s</w:t>
-      </w:r>
-      <w:r>
-        <w:br w:type="textWrapping"/>
-      </w:r>
-      <w:r>
-        <w:rPr>
-          <w:rStyle w:val="VerbatimChar"/>
-        </w:rPr>
-        <w:t xml:space="preserve">Retrieving data: 37.9s</w:t>
-      </w:r>
-      <w:r>
-        <w:br w:type="textWrapping"/>
-      </w:r>
-      <w:r>
-        <w:rPr>
-          <w:rStyle w:val="VerbatimChar"/>
-        </w:rPr>
-        <w:t xml:space="preserve">Retrieving data: 39.1s</w:t>
-      </w:r>
-      <w:r>
-        <w:br w:type="textWrapping"/>
-      </w:r>
-      <w:r>
-        <w:rPr>
-          <w:rStyle w:val="VerbatimChar"/>
-        </w:rPr>
-        <w:t xml:space="preserve">Retrieving data: 40.2s</w:t>
-      </w:r>
-      <w:r>
-        <w:br w:type="textWrapping"/>
-      </w:r>
-      <w:r>
-        <w:rPr>
-          <w:rStyle w:val="VerbatimChar"/>
-        </w:rPr>
-        <w:t xml:space="preserve">Retrieving data: 41.3s</w:t>
-      </w:r>
-      <w:r>
-        <w:br w:type="textWrapping"/>
-      </w:r>
-      <w:r>
-        <w:rPr>
-          <w:rStyle w:val="VerbatimChar"/>
-        </w:rPr>
-        <w:t xml:space="preserve">Retrieving data: 42.4s</w:t>
-      </w:r>
-      <w:r>
-        <w:br w:type="textWrapping"/>
-      </w:r>
-      <w:r>
-        <w:rPr>
-          <w:rStyle w:val="VerbatimChar"/>
-        </w:rPr>
-        <w:t xml:space="preserve">Retrieving data: 44.0s</w:t>
-      </w:r>
-      <w:r>
-        <w:br w:type="textWrapping"/>
-      </w:r>
-      <w:r>
-        <w:rPr>
-          <w:rStyle w:val="VerbatimChar"/>
-        </w:rPr>
-        <w:t xml:space="preserve">Retrieving data: 45.1s</w:t>
-      </w:r>
-      <w:r>
-        <w:br w:type="textWrapping"/>
-      </w:r>
-      <w:r>
-        <w:rPr>
-          <w:rStyle w:val="VerbatimChar"/>
-        </w:rPr>
-        <w:t xml:space="preserve">Retrieving data: 46.4s</w:t>
-      </w:r>
-      <w:r>
-        <w:br w:type="textWrapping"/>
-      </w:r>
-      <w:r>
-        <w:rPr>
-          <w:rStyle w:val="VerbatimChar"/>
-        </w:rPr>
-        <w:t xml:space="preserve">Retrieving data: 47.6s</w:t>
-      </w:r>
-      <w:r>
-        <w:br w:type="textWrapping"/>
-      </w:r>
-      <w:r>
-        <w:rPr>
-          <w:rStyle w:val="VerbatimChar"/>
-        </w:rPr>
-        <w:t xml:space="preserve">Retrieving data: 49.1s</w:t>
-      </w:r>
-      <w:r>
-        <w:br w:type="textWrapping"/>
-      </w:r>
-      <w:r>
-        <w:rPr>
-          <w:rStyle w:val="VerbatimChar"/>
-        </w:rPr>
-        <w:t xml:space="preserve">Retrieving data: 50.4s</w:t>
-      </w:r>
-      <w:r>
-        <w:br w:type="textWrapping"/>
-      </w:r>
-      <w:r>
-        <w:rPr>
-          <w:rStyle w:val="VerbatimChar"/>
-        </w:rPr>
-        <w:t xml:space="preserve">Retrieving data: 51.7s</w:t>
-      </w:r>
-      <w:r>
-        <w:br w:type="textWrapping"/>
-      </w:r>
-      <w:r>
-        <w:rPr>
-          <w:rStyle w:val="VerbatimChar"/>
-        </w:rPr>
-        <w:t xml:space="preserve">Retrieving data: 53.2s</w:t>
-      </w:r>
-      <w:r>
-        <w:br w:type="textWrapping"/>
-      </w:r>
-      <w:r>
-        <w:rPr>
-          <w:rStyle w:val="VerbatimChar"/>
-        </w:rPr>
-        <w:t xml:space="preserve">Retrieving data: 54.5s</w:t>
-      </w:r>
-      <w:r>
-        <w:br w:type="textWrapping"/>
-      </w:r>
-      <w:r>
-        <w:rPr>
-          <w:rStyle w:val="VerbatimChar"/>
-        </w:rPr>
-        <w:t xml:space="preserve">Retrieving data: 55.7s</w:t>
-      </w:r>
-      <w:r>
-        <w:br w:type="textWrapping"/>
-      </w:r>
-      <w:r>
-        <w:rPr>
-          <w:rStyle w:val="VerbatimChar"/>
-        </w:rPr>
-        <w:t xml:space="preserve">Retrieving data: 57.0s</w:t>
-      </w:r>
-      <w:r>
-        <w:br w:type="textWrapping"/>
-      </w:r>
-      <w:r>
-        <w:rPr>
-          <w:rStyle w:val="VerbatimChar"/>
-        </w:rPr>
-        <w:t xml:space="preserve">Retrieving data: 58.3s</w:t>
-      </w:r>
-      <w:r>
-        <w:br w:type="textWrapping"/>
-      </w:r>
-      <w:r>
-        <w:rPr>
-          <w:rStyle w:val="VerbatimChar"/>
-        </w:rPr>
-        <w:t xml:space="preserve">Retrieving data: 59.5s</w:t>
+        <w:t xml:space="preserve">Retrieving data: 29.7s</w:t>
+      </w:r>
+      <w:r>
+        <w:br w:type="textWrapping"/>
+      </w:r>
+      <w:r>
+        <w:rPr>
+          <w:rStyle w:val="VerbatimChar"/>
+        </w:rPr>
+        <w:t xml:space="preserve">Retrieving data: 31.8s</w:t>
+      </w:r>
+      <w:r>
+        <w:br w:type="textWrapping"/>
+      </w:r>
+      <w:r>
+        <w:rPr>
+          <w:rStyle w:val="VerbatimChar"/>
+        </w:rPr>
+        <w:t xml:space="preserve">Retrieving data: 33.3s</w:t>
+      </w:r>
+      <w:r>
+        <w:br w:type="textWrapping"/>
+      </w:r>
+      <w:r>
+        <w:rPr>
+          <w:rStyle w:val="VerbatimChar"/>
+        </w:rPr>
+        <w:t xml:space="preserve">Retrieving data: 35.5s</w:t>
+      </w:r>
+      <w:r>
+        <w:br w:type="textWrapping"/>
+      </w:r>
+      <w:r>
+        <w:rPr>
+          <w:rStyle w:val="VerbatimChar"/>
+        </w:rPr>
+        <w:t xml:space="preserve">Retrieving data: 37.3s</w:t>
+      </w:r>
+      <w:r>
+        <w:br w:type="textWrapping"/>
+      </w:r>
+      <w:r>
+        <w:rPr>
+          <w:rStyle w:val="VerbatimChar"/>
+        </w:rPr>
+        <w:t xml:space="preserve">Retrieving data: 38.8s</w:t>
+      </w:r>
+      <w:r>
+        <w:br w:type="textWrapping"/>
+      </w:r>
+      <w:r>
+        <w:rPr>
+          <w:rStyle w:val="VerbatimChar"/>
+        </w:rPr>
+        <w:t xml:space="preserve">Retrieving data: 40.4s</w:t>
+      </w:r>
+      <w:r>
+        <w:br w:type="textWrapping"/>
+      </w:r>
+      <w:r>
+        <w:rPr>
+          <w:rStyle w:val="VerbatimChar"/>
+        </w:rPr>
+        <w:t xml:space="preserve">Retrieving data: 42.0s</w:t>
+      </w:r>
+      <w:r>
+        <w:br w:type="textWrapping"/>
+      </w:r>
+      <w:r>
+        <w:rPr>
+          <w:rStyle w:val="VerbatimChar"/>
+        </w:rPr>
+        <w:t xml:space="preserve">Retrieving data: 43.8s</w:t>
+      </w:r>
+      <w:r>
+        <w:br w:type="textWrapping"/>
+      </w:r>
+      <w:r>
+        <w:rPr>
+          <w:rStyle w:val="VerbatimChar"/>
+        </w:rPr>
+        <w:t xml:space="preserve">Retrieving data: 45.5s</w:t>
+      </w:r>
+      <w:r>
+        <w:br w:type="textWrapping"/>
+      </w:r>
+      <w:r>
+        <w:rPr>
+          <w:rStyle w:val="VerbatimChar"/>
+        </w:rPr>
+        <w:t xml:space="preserve">Retrieving data: 47.4s</w:t>
+      </w:r>
+      <w:r>
+        <w:br w:type="textWrapping"/>
+      </w:r>
+      <w:r>
+        <w:rPr>
+          <w:rStyle w:val="VerbatimChar"/>
+        </w:rPr>
+        <w:t xml:space="preserve">Retrieving data: 49.0s</w:t>
+      </w:r>
+      <w:r>
+        <w:br w:type="textWrapping"/>
+      </w:r>
+      <w:r>
+        <w:rPr>
+          <w:rStyle w:val="VerbatimChar"/>
+        </w:rPr>
+        <w:t xml:space="preserve">Retrieving data: 50.9s</w:t>
+      </w:r>
+      <w:r>
+        <w:br w:type="textWrapping"/>
+      </w:r>
+      <w:r>
+        <w:rPr>
+          <w:rStyle w:val="VerbatimChar"/>
+        </w:rPr>
+        <w:t xml:space="preserve">Retrieving data: 52.8s</w:t>
+      </w:r>
+      <w:r>
+        <w:br w:type="textWrapping"/>
+      </w:r>
+      <w:r>
+        <w:rPr>
+          <w:rStyle w:val="VerbatimChar"/>
+        </w:rPr>
+        <w:t xml:space="preserve">Retrieving data: 54.6s</w:t>
+      </w:r>
+      <w:r>
+        <w:br w:type="textWrapping"/>
+      </w:r>
+      <w:r>
+        <w:rPr>
+          <w:rStyle w:val="VerbatimChar"/>
+        </w:rPr>
+        <w:t xml:space="preserve">Retrieving data: 57.4s</w:t>
+      </w:r>
+      <w:r>
+        <w:br w:type="textWrapping"/>
+      </w:r>
+      <w:r>
+        <w:rPr>
+          <w:rStyle w:val="VerbatimChar"/>
+        </w:rPr>
+        <w:t xml:space="preserve">Retrieving data: 58.8s</w:t>
       </w:r>
       <w:r>
         <w:br w:type="textWrapping"/>
@@ -4209,259 +4007,403 @@
         <w:rPr>
           <w:rStyle w:val="VerbatimChar"/>
         </w:rPr>
-        <w:t xml:space="preserve">Retrieving data: 62.0s</w:t>
-      </w:r>
-      <w:r>
-        <w:br w:type="textWrapping"/>
-      </w:r>
-      <w:r>
-        <w:rPr>
-          <w:rStyle w:val="VerbatimChar"/>
-        </w:rPr>
-        <w:t xml:space="preserve">Retrieving data: 63.2s</w:t>
-      </w:r>
-      <w:r>
-        <w:br w:type="textWrapping"/>
-      </w:r>
-      <w:r>
-        <w:rPr>
-          <w:rStyle w:val="VerbatimChar"/>
-        </w:rPr>
-        <w:t xml:space="preserve">Retrieving data: 64.6s</w:t>
-      </w:r>
-      <w:r>
-        <w:br w:type="textWrapping"/>
-      </w:r>
-      <w:r>
-        <w:rPr>
-          <w:rStyle w:val="VerbatimChar"/>
-        </w:rPr>
-        <w:t xml:space="preserve">Retrieving data: 66.1s</w:t>
-      </w:r>
-      <w:r>
-        <w:br w:type="textWrapping"/>
-      </w:r>
-      <w:r>
-        <w:rPr>
-          <w:rStyle w:val="VerbatimChar"/>
-        </w:rPr>
-        <w:t xml:space="preserve">Retrieving data: 67.2s</w:t>
-      </w:r>
-      <w:r>
-        <w:br w:type="textWrapping"/>
-      </w:r>
-      <w:r>
-        <w:rPr>
-          <w:rStyle w:val="VerbatimChar"/>
-        </w:rPr>
-        <w:t xml:space="preserve">Retrieving data: 68.8s</w:t>
-      </w:r>
-      <w:r>
-        <w:br w:type="textWrapping"/>
-      </w:r>
-      <w:r>
-        <w:rPr>
-          <w:rStyle w:val="VerbatimChar"/>
-        </w:rPr>
-        <w:t xml:space="preserve">Retrieving data: 70.1s</w:t>
-      </w:r>
-      <w:r>
-        <w:br w:type="textWrapping"/>
-      </w:r>
-      <w:r>
-        <w:rPr>
-          <w:rStyle w:val="VerbatimChar"/>
-        </w:rPr>
-        <w:t xml:space="preserve">Retrieving data: 71.5s</w:t>
-      </w:r>
-      <w:r>
-        <w:br w:type="textWrapping"/>
-      </w:r>
-      <w:r>
-        <w:rPr>
-          <w:rStyle w:val="VerbatimChar"/>
-        </w:rPr>
-        <w:t xml:space="preserve">Retrieving data: 72.9s</w:t>
-      </w:r>
-      <w:r>
-        <w:br w:type="textWrapping"/>
-      </w:r>
-      <w:r>
-        <w:rPr>
-          <w:rStyle w:val="VerbatimChar"/>
-        </w:rPr>
-        <w:t xml:space="preserve">Retrieving data: 74.1s</w:t>
-      </w:r>
-      <w:r>
-        <w:br w:type="textWrapping"/>
-      </w:r>
-      <w:r>
-        <w:rPr>
-          <w:rStyle w:val="VerbatimChar"/>
-        </w:rPr>
-        <w:t xml:space="preserve">Retrieving data: 75.6s</w:t>
-      </w:r>
-      <w:r>
-        <w:br w:type="textWrapping"/>
-      </w:r>
-      <w:r>
-        <w:rPr>
-          <w:rStyle w:val="VerbatimChar"/>
-        </w:rPr>
-        <w:t xml:space="preserve">Retrieving data: 77.1s</w:t>
-      </w:r>
-      <w:r>
-        <w:br w:type="textWrapping"/>
-      </w:r>
-      <w:r>
-        <w:rPr>
-          <w:rStyle w:val="VerbatimChar"/>
-        </w:rPr>
-        <w:t xml:space="preserve">Retrieving data: 78.8s</w:t>
-      </w:r>
-      <w:r>
-        <w:br w:type="textWrapping"/>
-      </w:r>
-      <w:r>
-        <w:rPr>
-          <w:rStyle w:val="VerbatimChar"/>
-        </w:rPr>
-        <w:t xml:space="preserve">Retrieving data: 80.1s</w:t>
-      </w:r>
-      <w:r>
-        <w:br w:type="textWrapping"/>
-      </w:r>
-      <w:r>
-        <w:rPr>
-          <w:rStyle w:val="VerbatimChar"/>
-        </w:rPr>
-        <w:t xml:space="preserve">Retrieving data: 81.6s</w:t>
-      </w:r>
-      <w:r>
-        <w:br w:type="textWrapping"/>
-      </w:r>
-      <w:r>
-        <w:rPr>
-          <w:rStyle w:val="VerbatimChar"/>
-        </w:rPr>
-        <w:t xml:space="preserve">Retrieving data: 83.0s</w:t>
-      </w:r>
-      <w:r>
-        <w:br w:type="textWrapping"/>
-      </w:r>
-      <w:r>
-        <w:rPr>
-          <w:rStyle w:val="VerbatimChar"/>
-        </w:rPr>
-        <w:t xml:space="preserve">Retrieving data: 85.2s</w:t>
-      </w:r>
-      <w:r>
-        <w:br w:type="textWrapping"/>
-      </w:r>
-      <w:r>
-        <w:rPr>
-          <w:rStyle w:val="VerbatimChar"/>
-        </w:rPr>
-        <w:t xml:space="preserve">Retrieving data: 86.9s</w:t>
-      </w:r>
-      <w:r>
-        <w:br w:type="textWrapping"/>
-      </w:r>
-      <w:r>
-        <w:rPr>
-          <w:rStyle w:val="VerbatimChar"/>
-        </w:rPr>
-        <w:t xml:space="preserve">Retrieving data: 88.3s</w:t>
-      </w:r>
-      <w:r>
-        <w:br w:type="textWrapping"/>
-      </w:r>
-      <w:r>
-        <w:rPr>
-          <w:rStyle w:val="VerbatimChar"/>
-        </w:rPr>
-        <w:t xml:space="preserve">Retrieving data: 89.7s</w:t>
-      </w:r>
-      <w:r>
-        <w:br w:type="textWrapping"/>
-      </w:r>
-      <w:r>
-        <w:rPr>
-          <w:rStyle w:val="VerbatimChar"/>
-        </w:rPr>
-        <w:t xml:space="preserve">Retrieving data: 91.0s</w:t>
-      </w:r>
-      <w:r>
-        <w:br w:type="textWrapping"/>
-      </w:r>
-      <w:r>
-        <w:rPr>
-          <w:rStyle w:val="VerbatimChar"/>
-        </w:rPr>
-        <w:t xml:space="preserve">Retrieving data: 92.7s</w:t>
-      </w:r>
-      <w:r>
-        <w:br w:type="textWrapping"/>
-      </w:r>
-      <w:r>
-        <w:rPr>
-          <w:rStyle w:val="VerbatimChar"/>
-        </w:rPr>
-        <w:t xml:space="preserve">Retrieving data: 94.1s</w:t>
-      </w:r>
-      <w:r>
-        <w:br w:type="textWrapping"/>
-      </w:r>
-      <w:r>
-        <w:rPr>
-          <w:rStyle w:val="VerbatimChar"/>
-        </w:rPr>
-        <w:t xml:space="preserve">Retrieving data: 95.6s</w:t>
-      </w:r>
-      <w:r>
-        <w:br w:type="textWrapping"/>
-      </w:r>
-      <w:r>
-        <w:rPr>
-          <w:rStyle w:val="VerbatimChar"/>
-        </w:rPr>
-        <w:t xml:space="preserve">Retrieving data: 96.9s</w:t>
-      </w:r>
-      <w:r>
-        <w:br w:type="textWrapping"/>
-      </w:r>
-      <w:r>
-        <w:rPr>
-          <w:rStyle w:val="VerbatimChar"/>
-        </w:rPr>
-        <w:t xml:space="preserve">Retrieving data: 98.5s</w:t>
-      </w:r>
-      <w:r>
-        <w:br w:type="textWrapping"/>
-      </w:r>
-      <w:r>
-        <w:rPr>
-          <w:rStyle w:val="VerbatimChar"/>
-        </w:rPr>
-        <w:t xml:space="preserve">Retrieving data: 100.0s</w:t>
-      </w:r>
-      <w:r>
-        <w:br w:type="textWrapping"/>
-      </w:r>
-      <w:r>
-        <w:rPr>
-          <w:rStyle w:val="VerbatimChar"/>
-        </w:rPr>
-        <w:t xml:space="preserve">Retrieving data: 101.6s</w:t>
-      </w:r>
-      <w:r>
-        <w:br w:type="textWrapping"/>
-      </w:r>
-      <w:r>
-        <w:rPr>
-          <w:rStyle w:val="VerbatimChar"/>
-        </w:rPr>
-        <w:t xml:space="preserve">Retrieving data: 103.0s</w:t>
+        <w:t xml:space="preserve">Retrieving data: 63.0s</w:t>
+      </w:r>
+      <w:r>
+        <w:br w:type="textWrapping"/>
+      </w:r>
+      <w:r>
+        <w:rPr>
+          <w:rStyle w:val="VerbatimChar"/>
+        </w:rPr>
+        <w:t xml:space="preserve">Retrieving data: 64.9s</w:t>
+      </w:r>
+      <w:r>
+        <w:br w:type="textWrapping"/>
+      </w:r>
+      <w:r>
+        <w:rPr>
+          <w:rStyle w:val="VerbatimChar"/>
+        </w:rPr>
+        <w:t xml:space="preserve">Retrieving data: 66.5s</w:t>
+      </w:r>
+      <w:r>
+        <w:br w:type="textWrapping"/>
+      </w:r>
+      <w:r>
+        <w:rPr>
+          <w:rStyle w:val="VerbatimChar"/>
+        </w:rPr>
+        <w:t xml:space="preserve">Retrieving data: 68.3s</w:t>
+      </w:r>
+      <w:r>
+        <w:br w:type="textWrapping"/>
+      </w:r>
+      <w:r>
+        <w:rPr>
+          <w:rStyle w:val="VerbatimChar"/>
+        </w:rPr>
+        <w:t xml:space="preserve">Retrieving data: 70.4s</w:t>
+      </w:r>
+      <w:r>
+        <w:br w:type="textWrapping"/>
+      </w:r>
+      <w:r>
+        <w:rPr>
+          <w:rStyle w:val="VerbatimChar"/>
+        </w:rPr>
+        <w:t xml:space="preserve">Retrieving data: 72.5s</w:t>
+      </w:r>
+      <w:r>
+        <w:br w:type="textWrapping"/>
+      </w:r>
+      <w:r>
+        <w:rPr>
+          <w:rStyle w:val="VerbatimChar"/>
+        </w:rPr>
+        <w:t xml:space="preserve">Retrieving data: 74.7s</w:t>
+      </w:r>
+      <w:r>
+        <w:br w:type="textWrapping"/>
+      </w:r>
+      <w:r>
+        <w:rPr>
+          <w:rStyle w:val="VerbatimChar"/>
+        </w:rPr>
+        <w:t xml:space="preserve">Retrieving data: 76.9s</w:t>
+      </w:r>
+      <w:r>
+        <w:br w:type="textWrapping"/>
+      </w:r>
+      <w:r>
+        <w:rPr>
+          <w:rStyle w:val="VerbatimChar"/>
+        </w:rPr>
+        <w:t xml:space="preserve">Retrieving data: 79.0s</w:t>
+      </w:r>
+      <w:r>
+        <w:br w:type="textWrapping"/>
+      </w:r>
+      <w:r>
+        <w:rPr>
+          <w:rStyle w:val="VerbatimChar"/>
+        </w:rPr>
+        <w:t xml:space="preserve">Retrieving data: 81.0s</w:t>
+      </w:r>
+      <w:r>
+        <w:br w:type="textWrapping"/>
+      </w:r>
+      <w:r>
+        <w:rPr>
+          <w:rStyle w:val="VerbatimChar"/>
+        </w:rPr>
+        <w:t xml:space="preserve">Retrieving data: 83.1s</w:t>
+      </w:r>
+      <w:r>
+        <w:br w:type="textWrapping"/>
+      </w:r>
+      <w:r>
+        <w:rPr>
+          <w:rStyle w:val="VerbatimChar"/>
+        </w:rPr>
+        <w:t xml:space="preserve">Retrieving data: 85.3s</w:t>
+      </w:r>
+      <w:r>
+        <w:br w:type="textWrapping"/>
+      </w:r>
+      <w:r>
+        <w:rPr>
+          <w:rStyle w:val="VerbatimChar"/>
+        </w:rPr>
+        <w:t xml:space="preserve">Retrieving data: 88.1s</w:t>
+      </w:r>
+      <w:r>
+        <w:br w:type="textWrapping"/>
+      </w:r>
+      <w:r>
+        <w:rPr>
+          <w:rStyle w:val="VerbatimChar"/>
+        </w:rPr>
+        <w:t xml:space="preserve">Retrieving data: 91.1s</w:t>
+      </w:r>
+      <w:r>
+        <w:br w:type="textWrapping"/>
+      </w:r>
+      <w:r>
+        <w:rPr>
+          <w:rStyle w:val="VerbatimChar"/>
+        </w:rPr>
+        <w:t xml:space="preserve">Retrieving data: 94.3s</w:t>
+      </w:r>
+      <w:r>
+        <w:br w:type="textWrapping"/>
+      </w:r>
+      <w:r>
+        <w:rPr>
+          <w:rStyle w:val="VerbatimChar"/>
+        </w:rPr>
+        <w:t xml:space="preserve">Retrieving data: 96.6s</w:t>
+      </w:r>
+      <w:r>
+        <w:br w:type="textWrapping"/>
+      </w:r>
+      <w:r>
+        <w:rPr>
+          <w:rStyle w:val="VerbatimChar"/>
+        </w:rPr>
+        <w:t xml:space="preserve">Retrieving data: 99.7s</w:t>
+      </w:r>
+      <w:r>
+        <w:br w:type="textWrapping"/>
+      </w:r>
+      <w:r>
+        <w:rPr>
+          <w:rStyle w:val="VerbatimChar"/>
+        </w:rPr>
+        <w:t xml:space="preserve">Retrieving data: 102.3s</w:t>
+      </w:r>
+      <w:r>
+        <w:br w:type="textWrapping"/>
+      </w:r>
+      <w:r>
+        <w:rPr>
+          <w:rStyle w:val="VerbatimChar"/>
+        </w:rPr>
+        <w:t xml:space="preserve">Retrieving data: 104.6s</w:t>
+      </w:r>
+      <w:r>
+        <w:br w:type="textWrapping"/>
+      </w:r>
+      <w:r>
+        <w:rPr>
+          <w:rStyle w:val="VerbatimChar"/>
+        </w:rPr>
+        <w:t xml:space="preserve">Retrieving data: 107.1s</w:t>
+      </w:r>
+      <w:r>
+        <w:br w:type="textWrapping"/>
+      </w:r>
+      <w:r>
+        <w:rPr>
+          <w:rStyle w:val="VerbatimChar"/>
+        </w:rPr>
+        <w:t xml:space="preserve">Retrieving data: 109.3s</w:t>
+      </w:r>
+      <w:r>
+        <w:br w:type="textWrapping"/>
+      </w:r>
+      <w:r>
+        <w:rPr>
+          <w:rStyle w:val="VerbatimChar"/>
+        </w:rPr>
+        <w:t xml:space="preserve">Retrieving data: 111.3s</w:t>
+      </w:r>
+      <w:r>
+        <w:br w:type="textWrapping"/>
+      </w:r>
+      <w:r>
+        <w:rPr>
+          <w:rStyle w:val="VerbatimChar"/>
+        </w:rPr>
+        <w:t xml:space="preserve">Retrieving data: 113.3s</w:t>
+      </w:r>
+      <w:r>
+        <w:br w:type="textWrapping"/>
+      </w:r>
+      <w:r>
+        <w:rPr>
+          <w:rStyle w:val="VerbatimChar"/>
+        </w:rPr>
+        <w:t xml:space="preserve">Retrieving data: 115.7s</w:t>
+      </w:r>
+      <w:r>
+        <w:br w:type="textWrapping"/>
+      </w:r>
+      <w:r>
+        <w:rPr>
+          <w:rStyle w:val="VerbatimChar"/>
+        </w:rPr>
+        <w:t xml:space="preserve">Retrieving data: 117.9s</w:t>
+      </w:r>
+      <w:r>
+        <w:br w:type="textWrapping"/>
+      </w:r>
+      <w:r>
+        <w:rPr>
+          <w:rStyle w:val="VerbatimChar"/>
+        </w:rPr>
+        <w:t xml:space="preserve">Retrieving data: 120.5s</w:t>
+      </w:r>
+      <w:r>
+        <w:br w:type="textWrapping"/>
+      </w:r>
+      <w:r>
+        <w:rPr>
+          <w:rStyle w:val="VerbatimChar"/>
+        </w:rPr>
+        <w:t xml:space="preserve">Retrieving data: 123.0s</w:t>
+      </w:r>
+      <w:r>
+        <w:br w:type="textWrapping"/>
+      </w:r>
+      <w:r>
+        <w:rPr>
+          <w:rStyle w:val="VerbatimChar"/>
+        </w:rPr>
+        <w:t xml:space="preserve">Retrieving data: 125.8s</w:t>
+      </w:r>
+      <w:r>
+        <w:br w:type="textWrapping"/>
+      </w:r>
+      <w:r>
+        <w:rPr>
+          <w:rStyle w:val="VerbatimChar"/>
+        </w:rPr>
+        <w:t xml:space="preserve">Retrieving data: 128.9s</w:t>
+      </w:r>
+      <w:r>
+        <w:br w:type="textWrapping"/>
+      </w:r>
+      <w:r>
+        <w:rPr>
+          <w:rStyle w:val="VerbatimChar"/>
+        </w:rPr>
+        <w:t xml:space="preserve">Retrieving data: 130.9s</w:t>
+      </w:r>
+      <w:r>
+        <w:br w:type="textWrapping"/>
+      </w:r>
+      <w:r>
+        <w:rPr>
+          <w:rStyle w:val="VerbatimChar"/>
+        </w:rPr>
+        <w:t xml:space="preserve">Retrieving data: 133.1s</w:t>
+      </w:r>
+      <w:r>
+        <w:br w:type="textWrapping"/>
+      </w:r>
+      <w:r>
+        <w:rPr>
+          <w:rStyle w:val="VerbatimChar"/>
+        </w:rPr>
+        <w:t xml:space="preserve">Retrieving data: 136.1s</w:t>
+      </w:r>
+      <w:r>
+        <w:br w:type="textWrapping"/>
+      </w:r>
+      <w:r>
+        <w:rPr>
+          <w:rStyle w:val="VerbatimChar"/>
+        </w:rPr>
+        <w:t xml:space="preserve">Retrieving data: 139.4s</w:t>
+      </w:r>
+      <w:r>
+        <w:br w:type="textWrapping"/>
+      </w:r>
+      <w:r>
+        <w:rPr>
+          <w:rStyle w:val="VerbatimChar"/>
+        </w:rPr>
+        <w:t xml:space="preserve">Retrieving data: 142.8s</w:t>
+      </w:r>
+      <w:r>
+        <w:br w:type="textWrapping"/>
+      </w:r>
+      <w:r>
+        <w:rPr>
+          <w:rStyle w:val="VerbatimChar"/>
+        </w:rPr>
+        <w:t xml:space="preserve">Retrieving data: 145.2s</w:t>
+      </w:r>
+      <w:r>
+        <w:br w:type="textWrapping"/>
+      </w:r>
+      <w:r>
+        <w:rPr>
+          <w:rStyle w:val="VerbatimChar"/>
+        </w:rPr>
+        <w:t xml:space="preserve">Retrieving data: 147.9s</w:t>
+      </w:r>
+      <w:r>
+        <w:br w:type="textWrapping"/>
+      </w:r>
+      <w:r>
+        <w:rPr>
+          <w:rStyle w:val="VerbatimChar"/>
+        </w:rPr>
+        <w:t xml:space="preserve">Retrieving data: 151.0s</w:t>
+      </w:r>
+      <w:r>
+        <w:br w:type="textWrapping"/>
+      </w:r>
+      <w:r>
+        <w:rPr>
+          <w:rStyle w:val="VerbatimChar"/>
+        </w:rPr>
+        <w:t xml:space="preserve">Retrieving data: 153.4s</w:t>
+      </w:r>
+      <w:r>
+        <w:br w:type="textWrapping"/>
+      </w:r>
+      <w:r>
+        <w:rPr>
+          <w:rStyle w:val="VerbatimChar"/>
+        </w:rPr>
+        <w:t xml:space="preserve">Retrieving data: 155.8s</w:t>
+      </w:r>
+      <w:r>
+        <w:br w:type="textWrapping"/>
+      </w:r>
+      <w:r>
+        <w:rPr>
+          <w:rStyle w:val="VerbatimChar"/>
+        </w:rPr>
+        <w:t xml:space="preserve">Retrieving data: 158.7s</w:t>
+      </w:r>
+      <w:r>
+        <w:br w:type="textWrapping"/>
+      </w:r>
+      <w:r>
+        <w:rPr>
+          <w:rStyle w:val="VerbatimChar"/>
+        </w:rPr>
+        <w:t xml:space="preserve">Retrieving data: 161.9s</w:t>
+      </w:r>
+      <w:r>
+        <w:br w:type="textWrapping"/>
+      </w:r>
+      <w:r>
+        <w:rPr>
+          <w:rStyle w:val="VerbatimChar"/>
+        </w:rPr>
+        <w:t xml:space="preserve">Retrieving data: 165.4s</w:t>
+      </w:r>
+      <w:r>
+        <w:br w:type="textWrapping"/>
+      </w:r>
+      <w:r>
+        <w:rPr>
+          <w:rStyle w:val="VerbatimChar"/>
+        </w:rPr>
+        <w:t xml:space="preserve">Retrieving data: 170.3s</w:t>
+      </w:r>
+      <w:r>
+        <w:br w:type="textWrapping"/>
+      </w:r>
+      <w:r>
+        <w:rPr>
+          <w:rStyle w:val="VerbatimChar"/>
+        </w:rPr>
+        <w:t xml:space="preserve">Retrieving data: 174.2s</w:t>
+      </w:r>
+      <w:r>
+        <w:br w:type="textWrapping"/>
+      </w:r>
+      <w:r>
+        <w:rPr>
+          <w:rStyle w:val="VerbatimChar"/>
+        </w:rPr>
+        <w:t xml:space="preserve">Retrieving data: 178.2s</w:t>
       </w:r>
     </w:p>
     <w:p>
@@ -4473,7 +4415,7 @@
           <wp:inline>
             <wp:extent cx="4620126" cy="3696101"/>
             <wp:effectExtent b="0" l="0" r="0" t="0"/>
-            <wp:docPr descr="Repository forks associated with the name android" title="" id="1" name="Picture"/>
+            <wp:docPr descr="(#fig:android_associations)Repository forks associated with the name android" id="1" name="Picture"/>
             <a:graphic>
               <a:graphicData uri="http://schemas.openxmlformats.org/drawingml/2006/picture">
                 <pic:pic>
@@ -4516,7 +4458,7 @@
         <w:pStyle w:val="ImageCaption"/>
       </w:pPr>
       <w:r>
-        <w:t xml:space="preserve">Repository forks associated with the name</w:t>
+        <w:t xml:space="preserve">(#fig:android_associations)Repository forks associated with the name</w:t>
       </w:r>
       <w:r>
         <w:t xml:space="preserve"> </w:t>
@@ -4601,7 +4543,7 @@
           <wp:inline>
             <wp:extent cx="4620126" cy="3696101"/>
             <wp:effectExtent b="0" l="0" r="0" t="0"/>
-            <wp:docPr descr="Repository forks associated with the name bootstrap" title="" id="1" name="Picture"/>
+            <wp:docPr descr="(#fig:bootstrap_association)Repository forks associated with the name bootstrap" id="1" name="Picture"/>
             <a:graphic>
               <a:graphicData uri="http://schemas.openxmlformats.org/drawingml/2006/picture">
                 <pic:pic>
@@ -4644,7 +4586,7 @@
         <w:pStyle w:val="ImageCaption"/>
       </w:pPr>
       <w:r>
-        <w:t xml:space="preserve">Repository forks associated with the name</w:t>
+        <w:t xml:space="preserve">(#fig:bootstrap_association)Repository forks associated with the name</w:t>
       </w:r>
       <w:r>
         <w:t xml:space="preserve"> </w:t>
@@ -4815,7 +4757,16 @@
         <w:rPr>
           <w:rStyle w:val="VerbatimChar"/>
         </w:rPr>
-        <w:t xml:space="preserve">Retrieving data:  2.5s</w:t>
+        <w:t xml:space="preserve">Retrieving data:  2.4s</w:t>
+      </w:r>
+      <w:r>
+        <w:br w:type="textWrapping"/>
+      </w:r>
+      <w:r>
+        <w:rPr>
+          <w:rStyle w:val="VerbatimChar"/>
+        </w:rPr>
+        <w:t xml:space="preserve">Retrieving data:  4.5s</w:t>
       </w:r>
     </w:p>
     <w:p>
@@ -5769,65 +5720,67 @@
         <w:rPr>
           <w:rStyle w:val="VerbatimChar"/>
         </w:rPr>
+        <w:t xml:space="preserve">## Warning: closing unused connection 7 (https://api.github.com/repos/</w:t>
+      </w:r>
+      <w:r>
+        <w:br w:type="textWrapping"/>
+      </w:r>
+      <w:r>
+        <w:rPr>
+          <w:rStyle w:val="VerbatimChar"/>
+        </w:rPr>
+        <w:t xml:space="preserve">## metacommunities/metacommunities/branches)</w:t>
+      </w:r>
+    </w:p>
+    <w:p>
+      <w:pPr>
+        <w:pStyle w:val="SourceCode"/>
+      </w:pPr>
+      <w:r>
+        <w:rPr>
+          <w:rStyle w:val="VerbatimChar"/>
+        </w:rPr>
+        <w:t xml:space="preserve">## Warning: closing unused connection 6 (https://api.github.com/repos/</w:t>
+      </w:r>
+      <w:r>
+        <w:br w:type="textWrapping"/>
+      </w:r>
+      <w:r>
+        <w:rPr>
+          <w:rStyle w:val="VerbatimChar"/>
+        </w:rPr>
+        <w:t xml:space="preserve">## metacommunities/metacommunities/contributors)</w:t>
+      </w:r>
+    </w:p>
+    <w:p>
+      <w:pPr>
+        <w:pStyle w:val="SourceCode"/>
+      </w:pPr>
+      <w:r>
+        <w:rPr>
+          <w:rStyle w:val="VerbatimChar"/>
+        </w:rPr>
+        <w:t xml:space="preserve">## Warning: closing unused connection 5 (https://api.github.com/repos/</w:t>
+      </w:r>
+      <w:r>
+        <w:br w:type="textWrapping"/>
+      </w:r>
+      <w:r>
+        <w:rPr>
+          <w:rStyle w:val="VerbatimChar"/>
+        </w:rPr>
+        <w:t xml:space="preserve">## metacommunities/metacommunities/languages)</w:t>
+      </w:r>
+    </w:p>
+    <w:p>
+      <w:pPr>
+        <w:pStyle w:val="SourceCode"/>
+      </w:pPr>
+      <w:r>
+        <w:rPr>
+          <w:rStyle w:val="VerbatimChar"/>
+        </w:rPr>
         <w:t xml:space="preserve">## closing file input connection.</w:t>
-      </w:r>
-    </w:p>
-    <w:p>
-      <w:pPr>
-        <w:pStyle w:val="SourceCode"/>
-      </w:pPr>
-      <w:r>
-        <w:rPr>
-          <w:rStyle w:val="VerbatimChar"/>
-        </w:rPr>
-        <w:t xml:space="preserve">## Source: local data frame [0 x 4]</w:t>
-      </w:r>
-      <w:r>
-        <w:br w:type="textWrapping"/>
-      </w:r>
-      <w:r>
-        <w:rPr>
-          <w:rStyle w:val="VerbatimChar"/>
-        </w:rPr>
-        <w:t xml:space="preserve">## Groups: date [0]</w:t>
-      </w:r>
-      <w:r>
-        <w:br w:type="textWrapping"/>
-      </w:r>
-      <w:r>
-        <w:rPr>
-          <w:rStyle w:val="VerbatimChar"/>
-        </w:rPr>
-        <w:t xml:space="preserve">## </w:t>
-      </w:r>
-      <w:r>
-        <w:br w:type="textWrapping"/>
-      </w:r>
-      <w:r>
-        <w:rPr>
-          <w:rStyle w:val="VerbatimChar"/>
-        </w:rPr>
-        <w:t xml:space="preserve">## # ... with 4 variables: date &lt;date&gt;, vol &lt;dbl&gt;, gbcumul &lt;dbl&gt;,</w:t>
-      </w:r>
-      <w:r>
-        <w:br w:type="textWrapping"/>
-      </w:r>
-      <w:r>
-        <w:rPr>
-          <w:rStyle w:val="VerbatimChar"/>
-        </w:rPr>
-        <w:t xml:space="preserve">## #   job_count &lt;int&gt;</w:t>
-      </w:r>
-    </w:p>
-    <w:p>
-      <w:pPr>
-        <w:pStyle w:val="SourceCode"/>
-      </w:pPr>
-      <w:r>
-        <w:rPr>
-          <w:rStyle w:val="VerbatimChar"/>
-        </w:rPr>
-        <w:t xml:space="preserve">## Warning: Unknown column 'PANEL'</w:t>
       </w:r>
     </w:p>
     <w:p>
@@ -5839,7 +5792,7 @@
           <wp:inline>
             <wp:extent cx="4620126" cy="3696101"/>
             <wp:effectExtent b="0" l="0" r="0" t="0"/>
-            <wp:docPr descr="BigQuery processes terabytes in counting a capital number" title="" id="1" name="Picture"/>
+            <wp:docPr descr="Figure 3 BigQuery processes terabytes in counting a capital number" id="1" name="Picture"/>
             <a:graphic>
               <a:graphicData uri="http://schemas.openxmlformats.org/drawingml/2006/picture">
                 <pic:pic>
@@ -5882,15 +5835,38 @@
         <w:pStyle w:val="ImageCaption"/>
       </w:pPr>
       <w:r>
-        <w:t xml:space="preserve">BigQuery processes terabytes in counting a capital number</w:t>
-      </w:r>
-    </w:p>
-    <w:p>
-      <w:pPr>
-        <w:pStyle w:val="BodyText"/>
-      </w:pPr>
-      <w:r>
-        <w:t xml:space="preserve">Perhaps this level of contribution activity to a repository suggests something important about the prototyping of configurative numbers in big data practice. Most of the 10 million lines added and 8 million lines deleted were configuration-related work as we -- I in particular -- sought to make sense of capital numbers such as 29 million, and tried to differentiate that sense-making from the flood of data challenges, hackathons and other usages of the GithubArchive data that were also offering geographical, sentiment, logistic and temporal narratives about 'how people build software. In the process of trying to re-count the capital number, we 'built software' that generated 400 or images, 100 or so data files, and around 1000 other files. More than 22000 queries on GoogleBigQuery took place. Figure @ref(fig:bigquery) shows something of the flow of data involved in this effort. By mid-2016, 80 terabytes of Github data had been searched, queried, tallied, counted, sorted and arranged according the job logging supplied by the Google Compute Platform. This include one day in August 2013 where 12,000 jobs executed. It appears as a steep ascent on the left hand side of the graph. Traversing 40 terabytes, and generating a bill of around $US2000, the events of that day triggered a 'reaching out' from Google Compute marketing department who were interested in our 'use case.' Why write so much code, process so much data, create so many figures and images, and indeed organise all of this work in the sometimes maddeningly precise version control system of a</w:t>
+        <w:t xml:space="preserve">Figure 3 BigQuery processes terabytes in counting a capital number</w:t>
+      </w:r>
+    </w:p>
+    <w:p>
+      <w:pPr>
+        <w:pStyle w:val="SourceCode"/>
+      </w:pPr>
+      <w:r>
+        <w:rPr>
+          <w:rStyle w:val="VerbatimChar"/>
+        </w:rPr>
+        <w:t xml:space="preserve">## Saving 5 x 4 in image</w:t>
+      </w:r>
+    </w:p>
+    <w:p>
+      <w:pPr>
+        <w:pStyle w:val="FirstParagraph"/>
+      </w:pPr>
+      <w:r>
+        <w:t xml:space="preserve">Perhaps this level of contribution activity to a repository suggests something important about the prototyping of configurative numbers in big data practice. Most of the 10 million lines added and 8 million lines deleted were configuration-related work as we -- I in particular -- sought to make sense of capital numbers such as 29 million, and tried to differentiate that sense-making from the flood of data challenges, hackathons and other usages of the GithubArchive data that were also offering geographical, sentiment, logistic and temporal narratives about 'how people build software. In the process of trying to re-count the capital number, we 'built software' that generated 400 or images, 100 or so data files, and around 1000 other files. More than 22000 queries on GoogleBigQuery took place. Figure</w:t>
+      </w:r>
+      <w:r>
+        <w:t xml:space="preserve"> </w:t>
+      </w:r>
+      <w:r>
+        <w:t xml:space="preserve">3</w:t>
+      </w:r>
+      <w:r>
+        <w:t xml:space="preserve"> </w:t>
+      </w:r>
+      <w:r>
+        <w:t xml:space="preserve">shows something of the flow of data involved in this effort. By mid-2016, 80 terabytes of Github data had been searched, queried, tallied, counted, sorted and arranged according the job logging supplied by the Google Compute Platform. This include one day in August 2013 where 12,000 jobs executed. It appears as a steep ascent on the left hand side of the graph. Traversing 40 terabytes, and generating a bill of around $US2000, the events of that day triggered a 'reaching out' from Google Compute marketing department who were interested in our 'use case.' Why write so much code, process so much data, create so many figures and images, and indeed organise all of this work in the sometimes maddeningly precise version control system of a</w:t>
       </w:r>
       <w:r>
         <w:t xml:space="preserve"> </w:t>
@@ -5969,6 +5945,28 @@
         <w:pStyle w:val="Bibliography"/>
       </w:pPr>
       <w:r>
+        <w:t xml:space="preserve">Brynjolfsson, Erik, Yu Jeffrey Hu, and Michael D. Smith. 2006. “From Niches to Riches: Anatomy of the Long Tail.” SSRN Scholarly Paper ID 918142. Rochester, NY: Social Science Research Network.</w:t>
+      </w:r>
+      <w:r>
+        <w:t xml:space="preserve"> </w:t>
+      </w:r>
+      <w:hyperlink r:id="rId50">
+        <w:r>
+          <w:rPr>
+            <w:rStyle w:val="Hyperlink"/>
+          </w:rPr>
+          <w:t xml:space="preserve">http://papers.ssrn.com/abstract=918142</w:t>
+        </w:r>
+      </w:hyperlink>
+      <w:r>
+        <w:t xml:space="preserve">.</w:t>
+      </w:r>
+    </w:p>
+    <w:p>
+      <w:pPr>
+        <w:pStyle w:val="Bibliography"/>
+      </w:pPr>
+      <w:r>
         <w:t xml:space="preserve">Bucher, Taina. 2013. “Objects of Intense Feeling: The Case of the Twitter API : Computational Culture.”</w:t>
       </w:r>
       <w:r>
@@ -5986,7 +5984,7 @@
       <w:r>
         <w:t xml:space="preserve"> </w:t>
       </w:r>
-      <w:hyperlink r:id="rId50">
+      <w:hyperlink r:id="rId51">
         <w:r>
           <w:rPr>
             <w:rStyle w:val="Hyperlink"/>
@@ -6020,7 +6018,7 @@
       <w:r>
         <w:t xml:space="preserve"> </w:t>
       </w:r>
-      <w:hyperlink r:id="rId51">
+      <w:hyperlink r:id="rId52">
         <w:r>
           <w:rPr>
             <w:rStyle w:val="Hyperlink"/>
@@ -6042,7 +6040,7 @@
       <w:r>
         <w:t xml:space="preserve"> </w:t>
       </w:r>
-      <w:hyperlink r:id="rId52">
+      <w:hyperlink r:id="rId53">
         <w:r>
           <w:rPr>
             <w:rStyle w:val="Hyperlink"/>
@@ -6076,7 +6074,7 @@
       <w:r>
         <w:t xml:space="preserve"> </w:t>
       </w:r>
-      <w:hyperlink r:id="rId53">
+      <w:hyperlink r:id="rId54">
         <w:r>
           <w:rPr>
             <w:rStyle w:val="Hyperlink"/>
@@ -6098,7 +6096,7 @@
       <w:r>
         <w:t xml:space="preserve"> </w:t>
       </w:r>
-      <w:hyperlink r:id="rId54">
+      <w:hyperlink r:id="rId55">
         <w:r>
           <w:rPr>
             <w:rStyle w:val="Hyperlink"/>
@@ -6132,7 +6130,7 @@
       <w:r>
         <w:t xml:space="preserve"> </w:t>
       </w:r>
-      <w:hyperlink r:id="rId55">
+      <w:hyperlink r:id="rId56">
         <w:r>
           <w:rPr>
             <w:rStyle w:val="Hyperlink"/>
@@ -6166,7 +6164,7 @@
       <w:r>
         <w:t xml:space="preserve">15 (2): 174–88. doi:</w:t>
       </w:r>
-      <w:hyperlink r:id="rId56">
+      <w:hyperlink r:id="rId57">
         <w:r>
           <w:rPr>
             <w:rStyle w:val="Hyperlink"/>
@@ -6188,7 +6186,7 @@
       <w:r>
         <w:t xml:space="preserve"> </w:t>
       </w:r>
-      <w:hyperlink r:id="rId57">
+      <w:hyperlink r:id="rId58">
         <w:r>
           <w:rPr>
             <w:rStyle w:val="Hyperlink"/>
@@ -6205,17 +6203,29 @@
         <w:pStyle w:val="Bibliography"/>
       </w:pPr>
       <w:r>
-        <w:t xml:space="preserve">Github. 2014. “About · GitHub.” June 5.</w:t>
-      </w:r>
-      <w:r>
-        <w:t xml:space="preserve"> </w:t>
-      </w:r>
-      <w:hyperlink r:id="rId58">
+        <w:t xml:space="preserve">Github. 2014. “Results of the GitHub Investigation.”</w:t>
+      </w:r>
+      <w:r>
+        <w:t xml:space="preserve"> </w:t>
+      </w:r>
+      <w:r>
+        <w:rPr>
+          <w:i/>
+        </w:rPr>
+        <w:t xml:space="preserve">GitHub</w:t>
+      </w:r>
+      <w:r>
+        <w:t xml:space="preserve">. April 21.</w:t>
+      </w:r>
+      <w:r>
+        <w:t xml:space="preserve"> </w:t>
+      </w:r>
+      <w:hyperlink r:id="rId59">
         <w:r>
           <w:rPr>
             <w:rStyle w:val="Hyperlink"/>
           </w:rPr>
-          <w:t xml:space="preserve">http://web.archive.org/web/20140605120710/https://github.com/about</w:t>
+          <w:t xml:space="preserve">https://github.com/blog/1823-results-of-the-github-investigation</w:t>
         </w:r>
       </w:hyperlink>
       <w:r>
@@ -6249,6 +6259,40 @@
         <w:pStyle w:val="Bibliography"/>
       </w:pPr>
       <w:r>
+        <w:t xml:space="preserve">Gómez, Ramiro. 2012. “Exploring Expressions of Emotions in GitHub Commit Messages.”</w:t>
+      </w:r>
+      <w:r>
+        <w:t xml:space="preserve"> </w:t>
+      </w:r>
+      <w:r>
+        <w:rPr>
+          <w:i/>
+        </w:rPr>
+        <w:t xml:space="preserve">Gekksta</w:t>
+      </w:r>
+      <w:r>
+        <w:t xml:space="preserve">.</w:t>
+      </w:r>
+      <w:r>
+        <w:t xml:space="preserve"> </w:t>
+      </w:r>
+      <w:hyperlink r:id="rId60">
+        <w:r>
+          <w:rPr>
+            <w:rStyle w:val="Hyperlink"/>
+          </w:rPr>
+          <w:t xml:space="preserve">http://geeksta.net/geeklog/exploring-expressions-emotions-github-commit-messages/</w:t>
+        </w:r>
+      </w:hyperlink>
+      <w:r>
+        <w:t xml:space="preserve">.</w:t>
+      </w:r>
+    </w:p>
+    <w:p>
+      <w:pPr>
+        <w:pStyle w:val="Bibliography"/>
+      </w:pPr>
+      <w:r>
         <w:t xml:space="preserve">Google. 2016. “Github Timeline Data on Google BigQuery.”</w:t>
       </w:r>
       <w:r>
@@ -6271,46 +6315,12 @@
         <w:pStyle w:val="Bibliography"/>
       </w:pPr>
       <w:r>
-        <w:t xml:space="preserve">Gómez, Ramiro. 2012. “Exploring Expressions of Emotions in GitHub Commit Messages.”</w:t>
-      </w:r>
-      <w:r>
-        <w:t xml:space="preserve"> </w:t>
-      </w:r>
-      <w:r>
-        <w:rPr>
-          <w:i/>
-        </w:rPr>
-        <w:t xml:space="preserve">Gekksta</w:t>
-      </w:r>
-      <w:r>
-        <w:t xml:space="preserve">.</w:t>
-      </w:r>
-      <w:r>
-        <w:t xml:space="preserve"> </w:t>
-      </w:r>
-      <w:hyperlink r:id="rId59">
-        <w:r>
-          <w:rPr>
-            <w:rStyle w:val="Hyperlink"/>
-          </w:rPr>
-          <w:t xml:space="preserve">http://geeksta.net/geeklog/exploring-expressions-emotions-github-commit-messages/</w:t>
-        </w:r>
-      </w:hyperlink>
-      <w:r>
-        <w:t xml:space="preserve">.</w:t>
-      </w:r>
-    </w:p>
-    <w:p>
-      <w:pPr>
-        <w:pStyle w:val="Bibliography"/>
-      </w:pPr>
-      <w:r>
         <w:t xml:space="preserve">Grigorik, Ilya. 2012. “GitHub Archive.”</w:t>
       </w:r>
       <w:r>
         <w:t xml:space="preserve"> </w:t>
       </w:r>
-      <w:hyperlink r:id="rId60">
+      <w:hyperlink r:id="rId61">
         <w:r>
           <w:rPr>
             <w:rStyle w:val="Hyperlink"/>
@@ -6344,7 +6354,7 @@
       <w:r>
         <w:t xml:space="preserve">15 (2): 155–73. doi:</w:t>
       </w:r>
-      <w:hyperlink r:id="rId61">
+      <w:hyperlink r:id="rId62">
         <w:r>
           <w:rPr>
             <w:rStyle w:val="Hyperlink"/>
@@ -6375,7 +6385,7 @@
       <w:r>
         <w:t xml:space="preserve">, 352–55. MSR 2014. New York, NY, USA: ACM. doi:</w:t>
       </w:r>
-      <w:hyperlink r:id="rId62">
+      <w:hyperlink r:id="rId63">
         <w:r>
           <w:rPr>
             <w:rStyle w:val="Hyperlink"/>
@@ -6409,7 +6419,7 @@
       <w:r>
         <w:t xml:space="preserve"> </w:t>
       </w:r>
-      <w:hyperlink r:id="rId63">
+      <w:hyperlink r:id="rId64">
         <w:r>
           <w:rPr>
             <w:rStyle w:val="Hyperlink"/>
@@ -6446,7 +6456,7 @@
       <w:r>
         <w:t xml:space="preserve"> </w:t>
       </w:r>
-      <w:hyperlink r:id="rId64">
+      <w:hyperlink r:id="rId65">
         <w:r>
           <w:rPr>
             <w:rStyle w:val="Hyperlink"/>
@@ -6480,7 +6490,7 @@
       <w:r>
         <w:t xml:space="preserve">20 (2): 185–214. doi:</w:t>
       </w:r>
-      <w:hyperlink r:id="rId65">
+      <w:hyperlink r:id="rId66">
         <w:r>
           <w:rPr>
             <w:rStyle w:val="Hyperlink"/>
@@ -6554,7 +6564,7 @@
       <w:r>
         <w:t xml:space="preserve">7 (4): 399–410. doi:</w:t>
       </w:r>
-      <w:hyperlink r:id="rId66">
+      <w:hyperlink r:id="rId67">
         <w:r>
           <w:rPr>
             <w:rStyle w:val="Hyperlink"/>
@@ -6591,7 +6601,7 @@
       <w:r>
         <w:t xml:space="preserve"> </w:t>
       </w:r>
-      <w:hyperlink r:id="rId67">
+      <w:hyperlink r:id="rId68">
         <w:r>
           <w:rPr>
             <w:rStyle w:val="Hyperlink"/>
@@ -6625,7 +6635,7 @@
       <w:r>
         <w:t xml:space="preserve"> </w:t>
       </w:r>
-      <w:hyperlink r:id="rId68">
+      <w:hyperlink r:id="rId69">
         <w:r>
           <w:rPr>
             <w:rStyle w:val="Hyperlink"/>
@@ -6635,6 +6645,26 @@
       </w:hyperlink>
       <w:r>
         <w:t xml:space="preserve">.</w:t>
+      </w:r>
+    </w:p>
+    <w:p>
+      <w:pPr>
+        <w:pStyle w:val="Bibliography"/>
+      </w:pPr>
+      <w:r>
+        <w:t xml:space="preserve">McNeil, Maureen, Joan Haran, Adrian Mackenzie, and Richard Tutton. 2016. “The Concept of Imaginaries in Science and Technology Studies.” In</w:t>
+      </w:r>
+      <w:r>
+        <w:t xml:space="preserve"> </w:t>
+      </w:r>
+      <w:r>
+        <w:rPr>
+          <w:i/>
+        </w:rPr>
+        <w:t xml:space="preserve">Handbook of Science and Technology Studies</w:t>
+      </w:r>
+      <w:r>
+        <w:t xml:space="preserve">, edited by Ulrike Felt, 3rd ed. London &amp; Thousand Oaks, CA: SAGE Publications Ltd.</w:t>
       </w:r>
     </w:p>
     <w:p>
@@ -6727,7 +6757,7 @@
       <w:r>
         <w:t xml:space="preserve"> </w:t>
       </w:r>
-      <w:hyperlink r:id="rId69">
+      <w:hyperlink r:id="rId70">
         <w:r>
           <w:rPr>
             <w:rStyle w:val="Hyperlink"/>
@@ -6761,7 +6791,7 @@
       <w:r>
         <w:t xml:space="preserve"> </w:t>
       </w:r>
-      <w:hyperlink r:id="rId70">
+      <w:hyperlink r:id="rId71">
         <w:r>
           <w:rPr>
             <w:rStyle w:val="Hyperlink"/>
@@ -6778,6 +6808,40 @@
         <w:pStyle w:val="Bibliography"/>
       </w:pPr>
       <w:r>
+        <w:t xml:space="preserve">Straube, Theodore. 2016. “Stacked Spaces: Mapping Digital Infrastructures.”</w:t>
+      </w:r>
+      <w:r>
+        <w:t xml:space="preserve"> </w:t>
+      </w:r>
+      <w:r>
+        <w:rPr>
+          <w:i/>
+        </w:rPr>
+        <w:t xml:space="preserve">Big Data &amp; Society</w:t>
+      </w:r>
+      <w:r>
+        <w:t xml:space="preserve"> </w:t>
+      </w:r>
+      <w:r>
+        <w:t xml:space="preserve">3 (2). doi:</w:t>
+      </w:r>
+      <w:hyperlink r:id="rId72">
+        <w:r>
+          <w:rPr>
+            <w:rStyle w:val="Hyperlink"/>
+          </w:rPr>
+          <w:t xml:space="preserve">10.1177/2053951716642456</w:t>
+        </w:r>
+      </w:hyperlink>
+      <w:r>
+        <w:t xml:space="preserve">.</w:t>
+      </w:r>
+    </w:p>
+    <w:p>
+      <w:pPr>
+        <w:pStyle w:val="Bibliography"/>
+      </w:pPr>
+      <w:r>
         <w:t xml:space="preserve">Suchman, Lucy. 2012. “Configuration.” In</w:t>
       </w:r>
       <w:r>
@@ -6815,7 +6879,7 @@
       <w:r>
         <w:t xml:space="preserve"> </w:t>
       </w:r>
-      <w:hyperlink r:id="rId71">
+      <w:hyperlink r:id="rId73">
         <w:r>
           <w:rPr>
             <w:rStyle w:val="Hyperlink"/>
@@ -6849,7 +6913,7 @@
       <w:r>
         <w:t xml:space="preserve"> </w:t>
       </w:r>
-      <w:hyperlink r:id="rId72">
+      <w:hyperlink r:id="rId74">
         <w:r>
           <w:rPr>
             <w:rStyle w:val="Hyperlink"/>
@@ -6961,16 +7025,7 @@
         <w:t xml:space="preserve"> </w:t>
       </w:r>
       <w:r>
-        <w:t xml:space="preserve">(</w:t>
-      </w:r>
-      <w:r>
-        <w:rPr>
-          <w:b/>
-        </w:rPr>
-        <w:t xml:space="preserve">???</w:t>
-      </w:r>
-      <w:r>
-        <w:t xml:space="preserve">)</w:t>
+        <w:t xml:space="preserve">(McNeil et al. 2016)</w:t>
       </w:r>
       <w:r>
         <w:t xml:space="preserve">) concern a sense of wholeness or completion that allows formations of identity, inclusion, belonging and otherness to take shape. For an example of the concept of imaginary in an account of software and coding, see</w:t>
@@ -7155,7 +7210,7 @@
     </w:lvl>
   </w:abstractNum>
   <w:abstractNum w:abstractNumId="990">
-    <w:nsid w:val="3470616c"/>
+    <w:nsid w:val="6add5fe1"/>
     <w:multiLevelType w:val="multilevel"/>
     <w:lvl w:ilvl="0">
       <w:numFmt w:val="bullet"/>

</xml_diff>